<commit_message>
move biblio to Lists
</commit_message>
<xml_diff>
--- a/_resources/book-data/doab/doab.docx
+++ b/_resources/book-data/doab/doab.docx
@@ -15887,6 +15887,12 @@
     <w:p>
       <w:pPr>
         <w:pStyle w:val="WW-tight-right-cite"/>
+        <w:widowControl/>
+        <w:suppressAutoHyphens w:val="true"/>
+        <w:overflowPunct w:val="false"/>
+        <w:bidi w:val="0"/>
+        <w:spacing w:before="0" w:after="283"/>
+        <w:jc w:val="end"/>
         <w:rPr/>
       </w:pPr>
       <w:r>
@@ -15915,32 +15921,6 @@
           <w:rStyle w:val="Hyperlink"/>
         </w:rPr>
         <w:fldChar w:fldCharType="end"/>
-      </w:r>
-    </w:p>
-    <w:p>
-      <w:pPr>
-        <w:pStyle w:val="WW-Chapter"/>
-        <w:spacing w:before="0" w:after="567"/>
-        <w:ind w:hanging="0" w:start="0"/>
-        <w:rPr/>
-      </w:pPr>
-      <w:r>
-        <w:rPr/>
-      </w:r>
-      <w:r>
-        <w:br w:type="page"/>
-      </w:r>
-    </w:p>
-    <w:p>
-      <w:pPr>
-        <w:pStyle w:val="WW-Chapter"/>
-        <w:spacing w:before="0" w:after="567"/>
-        <w:ind w:hanging="0" w:start="0"/>
-        <w:rPr/>
-      </w:pPr>
-      <w:r>
-        <w:rPr/>
-        <w:t>Bibliography</w:t>
       </w:r>
     </w:p>
     <w:sectPr>
@@ -16735,7 +16715,7 @@
     <w:pPr>
       <w:widowControl/>
       <w:suppressAutoHyphens w:val="true"/>
-      <w:overflowPunct w:val="true"/>
+      <w:overflowPunct w:val="false"/>
       <w:bidi w:val="0"/>
       <w:spacing w:before="0" w:after="0"/>
       <w:jc w:val="start"/>
@@ -16905,7 +16885,7 @@
         <w:numId w:val="0"/>
       </w:numPr>
       <w:suppressAutoHyphens w:val="true"/>
-      <w:overflowPunct w:val="true"/>
+      <w:overflowPunct w:val="false"/>
       <w:bidi w:val="0"/>
       <w:spacing w:before="283" w:after="113"/>
       <w:jc w:val="start"/>
@@ -17382,7 +17362,7 @@
     <w:pPr>
       <w:widowControl/>
       <w:suppressAutoHyphens w:val="true"/>
-      <w:overflowPunct w:val="true"/>
+      <w:overflowPunct w:val="false"/>
       <w:bidi w:val="0"/>
       <w:spacing w:lineRule="auto" w:line="276" w:before="170" w:after="170"/>
       <w:jc w:val="start"/>
@@ -17403,7 +17383,7 @@
     <w:pPr>
       <w:widowControl/>
       <w:suppressAutoHyphens w:val="true"/>
-      <w:overflowPunct w:val="true"/>
+      <w:overflowPunct w:val="false"/>
       <w:bidi w:val="0"/>
       <w:spacing w:before="567" w:after="0"/>
       <w:jc w:val="start"/>
@@ -17423,7 +17403,7 @@
     <w:pPr>
       <w:widowControl/>
       <w:suppressAutoHyphens w:val="true"/>
-      <w:overflowPunct w:val="true"/>
+      <w:overflowPunct w:val="false"/>
       <w:bidi w:val="0"/>
       <w:spacing w:lineRule="atLeast" w:line="323" w:before="283" w:after="0"/>
       <w:ind w:start="0" w:end="0"/>
@@ -17446,7 +17426,7 @@
     <w:pPr>
       <w:widowControl/>
       <w:suppressAutoHyphens w:val="true"/>
-      <w:overflowPunct w:val="true"/>
+      <w:overflowPunct w:val="false"/>
       <w:bidi w:val="0"/>
       <w:spacing w:before="170" w:after="283"/>
       <w:jc w:val="center"/>
@@ -17473,7 +17453,7 @@
         <w:numId w:val="0"/>
       </w:numPr>
       <w:suppressAutoHyphens w:val="true"/>
-      <w:overflowPunct w:val="true"/>
+      <w:overflowPunct w:val="false"/>
       <w:bidi w:val="0"/>
       <w:spacing w:before="0" w:after="567"/>
       <w:jc w:val="center"/>
@@ -17497,7 +17477,7 @@
       <w:widowControl/>
       <w:suppressLineNumbers/>
       <w:suppressAutoHyphens w:val="true"/>
-      <w:overflowPunct w:val="true"/>
+      <w:overflowPunct w:val="false"/>
       <w:bidi w:val="0"/>
       <w:spacing w:before="0" w:after="0"/>
       <w:ind w:hanging="340" w:start="340"/>
@@ -17525,7 +17505,7 @@
       </w:pBdr>
       <w:shd w:val="clear" w:fill="FAFAFA"/>
       <w:suppressAutoHyphens w:val="true"/>
-      <w:overflowPunct w:val="true"/>
+      <w:overflowPunct w:val="false"/>
       <w:bidi w:val="0"/>
       <w:spacing w:lineRule="auto" w:line="276" w:before="283" w:after="283"/>
       <w:ind w:hanging="0" w:start="0"/>
@@ -17547,7 +17527,7 @@
       <w:widowControl w:val="false"/>
       <w:suppressLineNumbers/>
       <w:suppressAutoHyphens w:val="true"/>
-      <w:overflowPunct w:val="true"/>
+      <w:overflowPunct w:val="false"/>
       <w:bidi w:val="0"/>
       <w:spacing w:before="0" w:after="0"/>
       <w:jc w:val="start"/>
@@ -17582,7 +17562,7 @@
     <w:pPr>
       <w:widowControl/>
       <w:suppressAutoHyphens w:val="true"/>
-      <w:overflowPunct w:val="true"/>
+      <w:overflowPunct w:val="false"/>
       <w:bidi w:val="0"/>
       <w:spacing w:before="0" w:after="0"/>
       <w:jc w:val="start"/>
@@ -17605,7 +17585,7 @@
     <w:pPr>
       <w:widowControl/>
       <w:suppressAutoHyphens w:val="true"/>
-      <w:overflowPunct w:val="true"/>
+      <w:overflowPunct w:val="false"/>
       <w:bidi w:val="0"/>
       <w:spacing w:before="60" w:after="120"/>
       <w:jc w:val="start"/>
@@ -17626,7 +17606,7 @@
       <w:widowControl/>
       <w:shd w:val="clear" w:fill="455A64"/>
       <w:suppressAutoHyphens w:val="true"/>
-      <w:overflowPunct w:val="true"/>
+      <w:overflowPunct w:val="false"/>
       <w:bidi w:val="0"/>
       <w:spacing w:before="57" w:after="283"/>
       <w:contextualSpacing/>
@@ -17648,7 +17628,7 @@
     <w:pPr>
       <w:widowControl/>
       <w:suppressAutoHyphens w:val="true"/>
-      <w:overflowPunct w:val="true"/>
+      <w:overflowPunct w:val="false"/>
       <w:bidi w:val="0"/>
       <w:spacing w:before="0" w:after="283"/>
       <w:jc w:val="start"/>
@@ -17668,7 +17648,7 @@
     <w:pPr>
       <w:widowControl/>
       <w:suppressAutoHyphens w:val="true"/>
-      <w:overflowPunct w:val="true"/>
+      <w:overflowPunct w:val="false"/>
       <w:bidi w:val="0"/>
       <w:spacing w:before="113" w:after="113"/>
       <w:jc w:val="start"/>
@@ -17689,7 +17669,7 @@
       <w:widowControl/>
       <w:shd w:val="clear" w:fill="455A64"/>
       <w:suppressAutoHyphens w:val="true"/>
-      <w:overflowPunct w:val="true"/>
+      <w:overflowPunct w:val="false"/>
       <w:bidi w:val="0"/>
       <w:spacing w:lineRule="auto" w:line="276" w:before="0" w:after="0"/>
       <w:jc w:val="start"/>
@@ -17709,7 +17689,7 @@
     <w:pPr>
       <w:widowControl/>
       <w:suppressAutoHyphens w:val="true"/>
-      <w:overflowPunct w:val="true"/>
+      <w:overflowPunct w:val="false"/>
       <w:bidi w:val="0"/>
       <w:spacing w:before="0" w:after="0"/>
       <w:ind w:hanging="340" w:start="737"/>
@@ -17732,7 +17712,7 @@
     <w:pPr>
       <w:widowControl/>
       <w:suppressAutoHyphens w:val="true"/>
-      <w:overflowPunct w:val="true"/>
+      <w:overflowPunct w:val="false"/>
       <w:bidi w:val="0"/>
       <w:spacing w:lineRule="auto" w:line="324" w:before="0" w:after="40"/>
       <w:ind w:firstLine="454"/>
@@ -17754,7 +17734,7 @@
       <w:widowControl/>
       <w:shd w:val="clear" w:fill="455A64"/>
       <w:suppressAutoHyphens w:val="true"/>
-      <w:overflowPunct w:val="true"/>
+      <w:overflowPunct w:val="false"/>
       <w:bidi w:val="0"/>
       <w:spacing w:lineRule="auto" w:line="276" w:before="0" w:after="0"/>
       <w:jc w:val="start"/>
@@ -17776,7 +17756,7 @@
       <w:widowControl/>
       <w:shd w:val="clear" w:fill="455A64"/>
       <w:suppressAutoHyphens w:val="true"/>
-      <w:overflowPunct w:val="true"/>
+      <w:overflowPunct w:val="false"/>
       <w:bidi w:val="0"/>
       <w:spacing w:lineRule="auto" w:line="276" w:before="0" w:after="0"/>
       <w:jc w:val="start"/>
@@ -17812,7 +17792,7 @@
     <w:pPr>
       <w:widowControl/>
       <w:suppressAutoHyphens w:val="true"/>
-      <w:overflowPunct w:val="true"/>
+      <w:overflowPunct w:val="false"/>
       <w:bidi w:val="0"/>
       <w:spacing w:before="0" w:after="0"/>
       <w:jc w:val="start"/>
@@ -17836,7 +17816,7 @@
       <w:widowControl/>
       <w:shd w:val="clear" w:fill="E0E0E0"/>
       <w:suppressAutoHyphens w:val="true"/>
-      <w:overflowPunct w:val="true"/>
+      <w:overflowPunct w:val="false"/>
       <w:bidi w:val="0"/>
       <w:spacing w:before="170" w:after="170"/>
       <w:jc w:val="start"/>
@@ -17858,7 +17838,7 @@
       <w:keepLines/>
       <w:widowControl w:val="false"/>
       <w:suppressAutoHyphens w:val="true"/>
-      <w:overflowPunct w:val="true"/>
+      <w:overflowPunct w:val="false"/>
       <w:bidi w:val="0"/>
       <w:spacing w:lineRule="auto" w:line="240" w:before="170" w:after="60"/>
       <w:jc w:val="start"/>
@@ -17886,7 +17866,7 @@
       <w:keepLines/>
       <w:widowControl w:val="false"/>
       <w:suppressAutoHyphens w:val="true"/>
-      <w:overflowPunct w:val="true"/>
+      <w:overflowPunct w:val="false"/>
       <w:bidi w:val="0"/>
       <w:spacing w:lineRule="exact" w:line="298" w:before="0" w:after="240"/>
       <w:ind w:start="397"/>
@@ -17914,7 +17894,7 @@
       <w:widowControl/>
       <w:shd w:val="clear" w:fill="F5F5F5"/>
       <w:suppressAutoHyphens w:val="true"/>
-      <w:overflowPunct w:val="true"/>
+      <w:overflowPunct w:val="false"/>
       <w:bidi w:val="0"/>
       <w:spacing w:lineRule="auto" w:line="276" w:before="0" w:after="0"/>
       <w:ind w:start="283"/>
@@ -17936,7 +17916,7 @@
       <w:widowControl/>
       <w:shd w:val="clear" w:fill="455A64"/>
       <w:suppressAutoHyphens w:val="true"/>
-      <w:overflowPunct w:val="true"/>
+      <w:overflowPunct w:val="false"/>
       <w:bidi w:val="0"/>
       <w:spacing w:before="0" w:after="0"/>
       <w:jc w:val="start"/>
@@ -17956,7 +17936,7 @@
     <w:pPr>
       <w:widowControl/>
       <w:suppressAutoHyphens w:val="true"/>
-      <w:overflowPunct w:val="true"/>
+      <w:overflowPunct w:val="false"/>
       <w:bidi w:val="0"/>
       <w:spacing w:before="0" w:after="113"/>
       <w:jc w:val="start"/>
@@ -17983,7 +17963,7 @@
     <w:pPr>
       <w:widowControl/>
       <w:suppressAutoHyphens w:val="true"/>
-      <w:overflowPunct w:val="true"/>
+      <w:overflowPunct w:val="false"/>
       <w:bidi w:val="0"/>
       <w:spacing w:lineRule="auto" w:line="276" w:before="0" w:after="0"/>
       <w:jc w:val="start"/>
@@ -18011,7 +17991,7 @@
       </w:pBdr>
       <w:shd w:val="clear" w:fill="FAFAFA"/>
       <w:suppressAutoHyphens w:val="true"/>
-      <w:overflowPunct w:val="true"/>
+      <w:overflowPunct w:val="false"/>
       <w:bidi w:val="0"/>
       <w:spacing w:lineRule="auto" w:line="276" w:before="283" w:after="283"/>
       <w:ind w:start="0"/>
@@ -18026,8 +18006,8 @@
       <w:lang w:val="en-GB" w:eastAsia="zh-CN" w:bidi="hi-IN"/>
     </w:rPr>
   </w:style>
-  <w:style w:type="paragraph" w:styleId="BlockQuotation">
-    <w:name w:val="Block Quotation"/>
+  <w:style w:type="paragraph" w:styleId="BlockQuotationuser">
+    <w:name w:val="Block Quotation (user)"/>
     <w:basedOn w:val="Normal"/>
     <w:qFormat/>
     <w:pPr>
@@ -18137,7 +18117,7 @@
       <w:widowControl/>
       <w:shd w:val="clear" w:fill="455A64"/>
       <w:suppressAutoHyphens w:val="true"/>
-      <w:overflowPunct w:val="true"/>
+      <w:overflowPunct w:val="false"/>
       <w:bidi w:val="0"/>
       <w:spacing w:before="0" w:after="0"/>
       <w:jc w:val="start"/>
@@ -18163,7 +18143,7 @@
         <w:right w:val="dotted" w:sz="4" w:space="17" w:color="616161"/>
       </w:pBdr>
       <w:suppressAutoHyphens w:val="true"/>
-      <w:overflowPunct w:val="true"/>
+      <w:overflowPunct w:val="false"/>
       <w:bidi w:val="0"/>
       <w:spacing w:before="283" w:after="283"/>
       <w:ind w:start="0" w:end="0"/>
@@ -18184,7 +18164,7 @@
     <w:pPr>
       <w:widowControl/>
       <w:suppressAutoHyphens w:val="true"/>
-      <w:overflowPunct w:val="true"/>
+      <w:overflowPunct w:val="false"/>
       <w:bidi w:val="0"/>
       <w:spacing w:before="283" w:after="57"/>
       <w:jc w:val="start"/>
@@ -18219,7 +18199,7 @@
         <w:tab w:val="right" w:pos="9026" w:leader="none"/>
       </w:tabs>
       <w:suppressAutoHyphens w:val="true"/>
-      <w:overflowPunct w:val="true"/>
+      <w:overflowPunct w:val="false"/>
       <w:bidi w:val="0"/>
       <w:spacing w:lineRule="auto" w:line="240" w:before="0" w:after="0"/>
       <w:jc w:val="start"/>
@@ -18241,7 +18221,7 @@
     <w:pPr>
       <w:widowControl/>
       <w:suppressAutoHyphens w:val="true"/>
-      <w:overflowPunct w:val="true"/>
+      <w:overflowPunct w:val="false"/>
       <w:bidi w:val="0"/>
       <w:spacing w:before="0" w:after="0"/>
       <w:jc w:val="start"/>
@@ -18332,7 +18312,7 @@
     <w:pPr>
       <w:widowControl/>
       <w:suppressAutoHyphens w:val="true"/>
-      <w:overflowPunct w:val="false"/>
+      <w:overflowPunct w:val="true"/>
       <w:bidi w:val="0"/>
       <w:spacing w:lineRule="auto" w:line="276" w:before="0" w:after="200"/>
       <w:jc w:val="both"/>
@@ -18354,7 +18334,7 @@
     <w:pPr>
       <w:widowControl/>
       <w:suppressAutoHyphens w:val="true"/>
-      <w:overflowPunct w:val="true"/>
+      <w:overflowPunct w:val="false"/>
       <w:bidi w:val="0"/>
       <w:spacing w:lineRule="auto" w:line="276" w:before="283" w:after="0"/>
       <w:ind w:start="1871" w:end="1871"/>
@@ -18378,7 +18358,7 @@
     <w:pPr>
       <w:widowControl/>
       <w:suppressAutoHyphens w:val="true"/>
-      <w:overflowPunct w:val="true"/>
+      <w:overflowPunct w:val="false"/>
       <w:bidi w:val="0"/>
       <w:spacing w:lineRule="auto" w:line="276" w:before="113" w:after="113"/>
       <w:jc w:val="start"/>
@@ -18398,7 +18378,7 @@
     <w:pPr>
       <w:widowControl/>
       <w:suppressAutoHyphens w:val="true"/>
-      <w:overflowPunct w:val="true"/>
+      <w:overflowPunct w:val="false"/>
       <w:bidi w:val="0"/>
       <w:spacing w:lineRule="auto" w:line="276" w:before="0" w:after="283"/>
       <w:jc w:val="start"/>
@@ -18412,13 +18392,13 @@
       <w:lang w:val="en-GB" w:eastAsia="zh-CN" w:bidi="hi-IN"/>
     </w:rPr>
   </w:style>
-  <w:style w:type="paragraph" w:styleId="FrameContents">
-    <w:name w:val="Frame Contents"/>
+  <w:style w:type="paragraph" w:styleId="FrameContentsuser">
+    <w:name w:val="Frame Contents (user)"/>
     <w:qFormat/>
     <w:pPr>
       <w:widowControl/>
       <w:suppressAutoHyphens w:val="true"/>
-      <w:overflowPunct w:val="true"/>
+      <w:overflowPunct w:val="false"/>
       <w:bidi w:val="0"/>
       <w:spacing w:before="0" w:after="0"/>
       <w:jc w:val="start"/>
@@ -18440,7 +18420,7 @@
       <w:widowControl/>
       <w:shd w:val="clear" w:fill="E8EAF6"/>
       <w:suppressAutoHyphens w:val="true"/>
-      <w:overflowPunct w:val="true"/>
+      <w:overflowPunct w:val="false"/>
       <w:bidi w:val="0"/>
       <w:spacing w:before="0" w:after="170"/>
       <w:jc w:val="start"/>
@@ -18462,7 +18442,7 @@
       <w:widowControl/>
       <w:shd w:val="clear" w:fill="EDE7F6"/>
       <w:suppressAutoHyphens w:val="true"/>
-      <w:overflowPunct w:val="true"/>
+      <w:overflowPunct w:val="false"/>
       <w:bidi w:val="0"/>
       <w:spacing w:before="0" w:after="283"/>
       <w:ind w:start="567" w:end="567"/>
@@ -18484,7 +18464,7 @@
     <w:pPr>
       <w:widowControl/>
       <w:suppressAutoHyphens w:val="true"/>
-      <w:overflowPunct w:val="false"/>
+      <w:overflowPunct w:val="true"/>
       <w:bidi w:val="0"/>
       <w:spacing w:before="283" w:after="0"/>
       <w:jc w:val="start"/>
@@ -18506,7 +18486,7 @@
     <w:pPr>
       <w:widowControl/>
       <w:suppressAutoHyphens w:val="true"/>
-      <w:overflowPunct w:val="false"/>
+      <w:overflowPunct w:val="true"/>
       <w:bidi w:val="0"/>
       <w:spacing w:lineRule="auto" w:line="276" w:before="283" w:after="0"/>
       <w:jc w:val="start"/>
@@ -18527,7 +18507,7 @@
     <w:pPr>
       <w:widowControl/>
       <w:suppressAutoHyphens w:val="true"/>
-      <w:overflowPunct w:val="true"/>
+      <w:overflowPunct w:val="false"/>
       <w:bidi w:val="0"/>
       <w:spacing w:before="57" w:after="567"/>
       <w:ind w:end="1928"/>
@@ -18550,7 +18530,7 @@
     <w:pPr>
       <w:widowControl/>
       <w:suppressAutoHyphens w:val="true"/>
-      <w:overflowPunct w:val="true"/>
+      <w:overflowPunct w:val="false"/>
       <w:bidi w:val="0"/>
       <w:spacing w:before="0" w:after="283"/>
       <w:jc w:val="end"/>
@@ -18571,7 +18551,7 @@
     <w:pPr>
       <w:widowControl/>
       <w:suppressAutoHyphens w:val="true"/>
-      <w:overflowPunct w:val="true"/>
+      <w:overflowPunct w:val="false"/>
       <w:bidi w:val="0"/>
       <w:spacing w:before="0" w:after="0"/>
       <w:jc w:val="start"/>
@@ -18592,7 +18572,7 @@
     <w:pPr>
       <w:widowControl/>
       <w:suppressAutoHyphens w:val="true"/>
-      <w:overflowPunct w:val="true"/>
+      <w:overflowPunct w:val="false"/>
       <w:bidi w:val="0"/>
       <w:spacing w:before="0" w:after="0"/>
       <w:jc w:val="start"/>
@@ -18614,7 +18594,7 @@
       <w:widowControl/>
       <w:shd w:val="clear" w:fill="F5F5F5"/>
       <w:suppressAutoHyphens w:val="true"/>
-      <w:overflowPunct w:val="true"/>
+      <w:overflowPunct w:val="false"/>
       <w:bidi w:val="0"/>
       <w:spacing w:before="0" w:after="0"/>
       <w:jc w:val="start"/>
@@ -18642,7 +18622,7 @@
         <w:numId w:val="0"/>
       </w:numPr>
       <w:suppressAutoHyphens w:val="true"/>
-      <w:overflowPunct w:val="true"/>
+      <w:overflowPunct w:val="false"/>
       <w:bidi w:val="0"/>
       <w:spacing w:before="567" w:after="283"/>
       <w:jc w:val="center"/>
@@ -18666,7 +18646,7 @@
       <w:widowControl/>
       <w:shd w:val="clear" w:fill="455A64"/>
       <w:suppressAutoHyphens w:val="true"/>
-      <w:overflowPunct w:val="false"/>
+      <w:overflowPunct w:val="true"/>
       <w:bidi w:val="0"/>
       <w:spacing w:lineRule="auto" w:line="276" w:before="283" w:after="0"/>
       <w:jc w:val="start"/>
@@ -18688,7 +18668,7 @@
     <w:pPr>
       <w:widowControl/>
       <w:suppressAutoHyphens w:val="true"/>
-      <w:overflowPunct w:val="false"/>
+      <w:overflowPunct w:val="true"/>
       <w:bidi w:val="0"/>
       <w:spacing w:lineRule="auto" w:line="276" w:before="283" w:after="0"/>
       <w:jc w:val="start"/>
@@ -18708,7 +18688,7 @@
     <w:pPr>
       <w:widowControl/>
       <w:suppressAutoHyphens w:val="true"/>
-      <w:overflowPunct w:val="true"/>
+      <w:overflowPunct w:val="false"/>
       <w:bidi w:val="0"/>
       <w:spacing w:lineRule="auto" w:line="360" w:before="283" w:after="113"/>
       <w:ind w:start="964" w:end="964"/>
@@ -18732,7 +18712,7 @@
     <w:pPr>
       <w:widowControl/>
       <w:suppressAutoHyphens w:val="true"/>
-      <w:overflowPunct w:val="true"/>
+      <w:overflowPunct w:val="false"/>
       <w:bidi w:val="0"/>
       <w:spacing w:lineRule="auto" w:line="276" w:before="57" w:after="283"/>
       <w:ind w:start="964" w:end="964"/>
@@ -18755,7 +18735,7 @@
       <w:keepNext w:val="true"/>
       <w:widowControl/>
       <w:suppressAutoHyphens w:val="true"/>
-      <w:overflowPunct w:val="true"/>
+      <w:overflowPunct w:val="false"/>
       <w:bidi w:val="0"/>
       <w:spacing w:before="170" w:after="57"/>
       <w:ind w:start="0"/>
@@ -18789,7 +18769,7 @@
     <w:pPr>
       <w:widowControl/>
       <w:suppressAutoHyphens w:val="true"/>
-      <w:overflowPunct w:val="true"/>
+      <w:overflowPunct w:val="false"/>
       <w:bidi w:val="0"/>
       <w:spacing w:before="57" w:after="57"/>
       <w:jc w:val="start"/>
@@ -18821,7 +18801,7 @@
     <w:pPr>
       <w:widowControl/>
       <w:suppressAutoHyphens w:val="true"/>
-      <w:overflowPunct w:val="true"/>
+      <w:overflowPunct w:val="false"/>
       <w:bidi w:val="0"/>
       <w:spacing w:lineRule="auto" w:line="240" w:before="0" w:after="0"/>
       <w:contextualSpacing/>
@@ -18842,7 +18822,7 @@
     <w:pPr>
       <w:widowControl/>
       <w:suppressAutoHyphens w:val="true"/>
-      <w:overflowPunct w:val="true"/>
+      <w:overflowPunct w:val="false"/>
       <w:bidi w:val="0"/>
       <w:spacing w:before="0" w:after="0"/>
       <w:jc w:val="center"/>
@@ -18863,7 +18843,7 @@
     <w:pPr>
       <w:widowControl/>
       <w:suppressAutoHyphens w:val="true"/>
-      <w:overflowPunct w:val="true"/>
+      <w:overflowPunct w:val="false"/>
       <w:bidi w:val="0"/>
       <w:spacing w:lineRule="atLeast" w:line="324" w:before="113" w:after="113"/>
       <w:jc w:val="start"/>

</xml_diff>